<commit_message>
Corrections made to the timelines (short-term, medium-term) for industry sessions and industry projects
</commit_message>
<xml_diff>
--- a/PUCSD_LevelUp_Approach_Scope_V_2.0.docx
+++ b/PUCSD_LevelUp_Approach_Scope_V_2.0.docx
@@ -60,13 +60,23 @@
                 <w:szCs w:val="28"/>
               </w:rPr>
             </w:pPr>
+            <w:proofErr w:type="spellStart"/>
             <w:r>
               <w:rPr>
                 <w:b/>
                 <w:sz w:val="28"/>
                 <w:szCs w:val="28"/>
               </w:rPr>
-              <w:t>LevelUp – An initiative from PUCSD Alumni 1994 Batch</w:t>
+              <w:t>LevelUp</w:t>
+            </w:r>
+            <w:proofErr w:type="spellEnd"/>
+            <w:r>
+              <w:rPr>
+                <w:b/>
+                <w:sz w:val="28"/>
+                <w:szCs w:val="28"/>
+              </w:rPr>
+              <w:t xml:space="preserve"> – An initiative from PUCSD Alumni 1994 Batch</w:t>
             </w:r>
           </w:p>
         </w:tc>
@@ -134,7 +144,47 @@
               <w:t xml:space="preserve">Preparer(s): </w:t>
             </w:r>
             <w:r>
-              <w:t>Archana Chaudhary, Kavita Chawla, Kiran Makhijani, Krishan Mittal, Krishnan Rahgupathi, Sriram Kevalur (on behalf of PUCSD Alumni 1994 batch)</w:t>
+              <w:t xml:space="preserve">Archana Chaudhary, </w:t>
+            </w:r>
+            <w:proofErr w:type="spellStart"/>
+            <w:r>
+              <w:t>Kavita</w:t>
+            </w:r>
+            <w:proofErr w:type="spellEnd"/>
+            <w:r>
+              <w:t xml:space="preserve"> Chawla, Kiran </w:t>
+            </w:r>
+            <w:proofErr w:type="spellStart"/>
+            <w:r>
+              <w:t>Makhijani</w:t>
+            </w:r>
+            <w:proofErr w:type="spellEnd"/>
+            <w:r>
+              <w:t xml:space="preserve">, Krishan Mittal, Krishnan </w:t>
+            </w:r>
+            <w:proofErr w:type="spellStart"/>
+            <w:r>
+              <w:t>Rahgupathi</w:t>
+            </w:r>
+            <w:proofErr w:type="spellEnd"/>
+            <w:r>
+              <w:t xml:space="preserve">, </w:t>
+            </w:r>
+            <w:proofErr w:type="spellStart"/>
+            <w:r>
+              <w:t>Sriram</w:t>
+            </w:r>
+            <w:proofErr w:type="spellEnd"/>
+            <w:r>
+              <w:t xml:space="preserve"> </w:t>
+            </w:r>
+            <w:proofErr w:type="spellStart"/>
+            <w:r>
+              <w:t>Kevalur</w:t>
+            </w:r>
+            <w:proofErr w:type="spellEnd"/>
+            <w:r>
+              <w:t xml:space="preserve"> (on behalf of PUCSD Alumni 1994 batch)</w:t>
             </w:r>
           </w:p>
         </w:tc>
@@ -166,7 +216,21 @@
               <w:rPr>
                 <w:color w:val="000000"/>
               </w:rPr>
-              <w:t xml:space="preserve">This document describes the high-level approach and scope for the LevelUp Initiative (WHY &amp; WHAT) and short-term high level plan. </w:t>
+              <w:t xml:space="preserve">This document describes the high-level approach and scope for the </w:t>
+            </w:r>
+            <w:proofErr w:type="spellStart"/>
+            <w:r>
+              <w:rPr>
+                <w:color w:val="000000"/>
+              </w:rPr>
+              <w:t>LevelUp</w:t>
+            </w:r>
+            <w:proofErr w:type="spellEnd"/>
+            <w:r>
+              <w:rPr>
+                <w:color w:val="000000"/>
+              </w:rPr>
+              <w:t xml:space="preserve"> Initiative (WHY &amp; WHAT) and short-term high level plan. </w:t>
             </w:r>
           </w:p>
           <w:p>
@@ -207,14 +271,7 @@
                 <w:b/>
                 <w:color w:val="000000"/>
               </w:rPr>
-              <w:t>Wha</w:t>
-            </w:r>
-            <w:r>
-              <w:rPr>
-                <w:b/>
-                <w:color w:val="000000"/>
-              </w:rPr>
-              <w:t xml:space="preserve">t we want from PUCSD Faculty: </w:t>
+              <w:t xml:space="preserve">What we want from PUCSD Faculty: </w:t>
             </w:r>
           </w:p>
           <w:p>
@@ -269,14 +326,7 @@
                 <w:color w:val="000000"/>
                 <w:highlight w:val="white"/>
               </w:rPr>
-              <w:t>Access to the Department calendar of Holidays, Examinations et</w:t>
-            </w:r>
-            <w:r>
-              <w:rPr>
-                <w:color w:val="000000"/>
-                <w:highlight w:val="white"/>
-              </w:rPr>
-              <w:t>c. to ensure no scheduling conflicts and optimum planning for the students.</w:t>
+              <w:t>Access to the Department calendar of Holidays, Examinations etc. to ensure no scheduling conflicts and optimum planning for the students.</w:t>
             </w:r>
           </w:p>
           <w:p>
@@ -336,10 +386,7 @@
         <w:jc w:val="both"/>
       </w:pPr>
       <w:r>
-        <w:t>At the very heart of the level-up initiative is a strong desire of the PUCSD Alumni 1994 batch to explore a way to give back to the institution which had given so much to each of us. In the last 20 years there have been several changes in the way the PUCSD</w:t>
-      </w:r>
-      <w:r>
-        <w:t xml:space="preserve"> department functions with also a certain loss in autonomy. It is our somewhat biased opinion that some of these changes have taken away the uniqueness, creativity and bold experimentation of the department for which it was respected and known. </w:t>
+        <w:t xml:space="preserve">At the very heart of the level-up initiative is a strong desire of the PUCSD Alumni 1994 batch to explore a way to give back to the institution which had given so much to each of us. In the last 20 years there have been several changes in the way the PUCSD department functions with also a certain loss in autonomy. It is our somewhat biased opinion that some of these changes have taken away the uniqueness, creativity and bold experimentation of the department for which it was respected and known. </w:t>
       </w:r>
     </w:p>
     <w:p>
@@ -348,13 +395,7 @@
         <w:jc w:val="both"/>
       </w:pPr>
       <w:r>
-        <w:t>To transla</w:t>
-      </w:r>
-      <w:r>
-        <w:t>te this strong desire to meaningful intent the first step was to understand where the maximum value could be derived for the faculty and students. With this aim, inputs in the form of a survey and discussions with faculty (both current and ex) were initiat</w:t>
-      </w:r>
-      <w:r>
-        <w:t xml:space="preserve">ed. The survey inputs and an empathy map derived from it is detailed out in Appendix A. These give an indication of the endemic symptoms and their potential root causes. </w:t>
+        <w:t xml:space="preserve">To translate this strong desire to meaningful intent the first step was to understand where the maximum value could be derived for the faculty and students. With this aim, inputs in the form of a survey and discussions with faculty (both current and ex) were initiated. The survey inputs and an empathy map derived from it is detailed out in Appendix A. These give an indication of the endemic symptoms and their potential root causes. </w:t>
       </w:r>
     </w:p>
     <w:p>
@@ -363,10 +404,7 @@
         <w:jc w:val="both"/>
       </w:pPr>
       <w:r>
-        <w:t>The rest of the document builds on these inputs and outlines an approach, scope and p</w:t>
-      </w:r>
-      <w:r>
-        <w:t>roposed solutions of where the maximum value will be derived by the students of PUCSD!</w:t>
+        <w:t>The rest of the document builds on these inputs and outlines an approach, scope and proposed solutions of where the maximum value will be derived by the students of PUCSD!</w:t>
       </w:r>
     </w:p>
     <w:p>
@@ -396,16 +434,7 @@
         <w:jc w:val="both"/>
       </w:pPr>
       <w:r>
-        <w:t>The initiative is complementary to the educational course of the institute and does not intend to replicate the syllabus. In a world of abun</w:t>
-      </w:r>
-      <w:r>
-        <w:t>dance not only will this be unfair to the students but also it does not allow for feedback to channel to the rightful place to fix the root cause. On the other hand we cannot be presumptuous (given the inputs we have received) of the current and up-to-date</w:t>
-      </w:r>
-      <w:r>
-        <w:t xml:space="preserve"> methods of teaching. Neither does this initiative intend to compete with the placement cell which is responsible for reaching out to the alumni for internships and final job placements, indeed they will continue to do so. Hence the areas of interest in th</w:t>
-      </w:r>
-      <w:r>
-        <w:t xml:space="preserve">e scope of our initiative are over and above the curriculum of the institute and focus on student readiness for industry or higher education. </w:t>
+        <w:t xml:space="preserve">The initiative is complementary to the educational course of the institute and does not intend to replicate the syllabus. In a world of abundance not only will this be unfair to the students but also it does not allow for feedback to channel to the rightful place to fix the root cause. On the other hand we cannot be presumptuous (given the inputs we have received) of the current and up-to-date methods of teaching. Neither does this initiative intend to compete with the placement cell which is responsible for reaching out to the alumni for internships and final job placements, indeed they will continue to do so. Hence the areas of interest in the scope of our initiative are over and above the curriculum of the institute and focus on student readiness for industry or higher education. </w:t>
       </w:r>
     </w:p>
     <w:p>
@@ -442,14 +471,7 @@
           <w:b/>
           <w:color w:val="000000"/>
         </w:rPr>
-        <w:t xml:space="preserve">Industry Exposure &amp; staying current on </w:t>
-      </w:r>
-      <w:r>
-        <w:rPr>
-          <w:b/>
-          <w:color w:val="000000"/>
-        </w:rPr>
-        <w:t>technology trends:</w:t>
+        <w:t>Industry Exposure &amp; staying current on technology trends:</w:t>
       </w:r>
       <w:r>
         <w:rPr>
@@ -487,19 +509,7 @@
         <w:rPr>
           <w:color w:val="000000"/>
         </w:rPr>
-        <w:t>In the fast-paced evolving landscape in IT, competences &amp;</w:t>
-      </w:r>
-      <w:r>
-        <w:rPr>
-          <w:color w:val="000000"/>
-        </w:rPr>
-        <w:t xml:space="preserve"> skills become redundant and new competencies &amp; skills need to be developed at a rapid pace. In this world, a learner mindset and a curiosity to learn are more critical than ever. Additionally, the ability to think through independently and with one’s own </w:t>
-      </w:r>
-      <w:r>
-        <w:rPr>
-          <w:color w:val="000000"/>
-        </w:rPr>
-        <w:t xml:space="preserve">unique perspective on multiple approaches and problem solving abilities are key to not just surviving but thriving in the real world. </w:t>
+        <w:t xml:space="preserve">In the fast-paced evolving landscape in IT, competences &amp; skills become redundant and new competencies &amp; skills need to be developed at a rapid pace. In this world, a learner mindset and a curiosity to learn are more critical than ever. Additionally, the ability to think through independently and with one’s own unique perspective on multiple approaches and problem solving abilities are key to not just surviving but thriving in the real world. </w:t>
       </w:r>
     </w:p>
     <w:p>
@@ -537,10 +547,7 @@
     <w:p/>
     <w:p>
       <w:r>
-        <w:t>The propos</w:t>
-      </w:r>
-      <w:r>
-        <w:t xml:space="preserve">ed solutions against each of these are outlined in the ‘Proposed Solutions’ section below. Ideally each scope item should have an owner and an execution plan – more on this is outlined in the ‘governance’ section. </w:t>
+        <w:t xml:space="preserve">The proposed solutions against each of these are outlined in the ‘Proposed Solutions’ section below. Ideally each scope item should have an owner and an execution plan – more on this is outlined in the ‘governance’ section. </w:t>
       </w:r>
     </w:p>
     <w:p>
@@ -603,14 +610,7 @@
           <w:b/>
           <w:color w:val="000000"/>
         </w:rPr>
-        <w:t>Industry Exposure &amp; s</w:t>
-      </w:r>
-      <w:r>
-        <w:rPr>
-          <w:b/>
-          <w:color w:val="000000"/>
-        </w:rPr>
-        <w:t>taying current on technology trends:</w:t>
+        <w:t>Industry Exposure &amp; staying current on technology trends:</w:t>
       </w:r>
     </w:p>
     <w:p>
@@ -641,25 +641,7 @@
         <w:rPr>
           <w:color w:val="000000"/>
         </w:rPr>
-        <w:t>: While the internet is full of high quality material on CS topics, it can be quite overwhelming for someone who is new to CS. I propose that we create a set of curated online lecture material for all the core courses that are being taught now at PUCSD. Gi</w:t>
-      </w:r>
-      <w:r>
-        <w:rPr>
-          <w:color w:val="000000"/>
-        </w:rPr>
-        <w:t xml:space="preserve">ven that most of the top CS institutions across the world are making high quality lectures available for free, I don't think this should be difficult. If the detailed course syllabus is made available to us, we could systematically create a curated set of </w:t>
-      </w:r>
-      <w:r>
-        <w:rPr>
-          <w:color w:val="000000"/>
-        </w:rPr>
-        <w:t>lectures for each of the core courses. To ensure that the students actually go through the curated set of lectures, we could have assignments/problems linked to the lectures with some prizes. While providing this may be good, it needs to be sustainable and</w:t>
-      </w:r>
-      <w:r>
-        <w:rPr>
-          <w:color w:val="000000"/>
-        </w:rPr>
-        <w:t xml:space="preserve"> keeping this list evergreen can be a quite a job!</w:t>
+        <w:t>: While the internet is full of high quality material on CS topics, it can be quite overwhelming for someone who is new to CS. I propose that we create a set of curated online lecture material for all the core courses that are being taught now at PUCSD. Given that most of the top CS institutions across the world are making high quality lectures available for free, I don't think this should be difficult. If the detailed course syllabus is made available to us, we could systematically create a curated set of lectures for each of the core courses. To ensure that the students actually go through the curated set of lectures, we could have assignments/problems linked to the lectures with some prizes. While providing this may be good, it needs to be sustainable and keeping this list evergreen can be a quite a job!</w:t>
       </w:r>
     </w:p>
     <w:p>
@@ -690,13 +672,7 @@
         <w:rPr>
           <w:color w:val="000000"/>
         </w:rPr>
-        <w:t>:  Real projects. This is over and above internships which is only for 3rd year students. Perhaps a large scale in-house initiative - that grows every year and w</w:t>
-      </w:r>
-      <w:r>
-        <w:rPr>
-          <w:color w:val="000000"/>
-        </w:rPr>
-        <w:t xml:space="preserve">e are able to publish and market this product. Internship projects </w:t>
+        <w:t xml:space="preserve">:  Real projects. This is over and above internships which is only for 3rd year students. Perhaps a large scale in-house initiative - that grows every year and we are able to publish and market this product. Internship projects </w:t>
       </w:r>
       <w:r>
         <w:t>are out-of-scope</w:t>
@@ -736,13 +712,7 @@
         <w:rPr>
           <w:color w:val="000000"/>
         </w:rPr>
-        <w:t xml:space="preserve"> on real-world industry problems and how digital technology is </w:t>
-      </w:r>
-      <w:r>
-        <w:rPr>
-          <w:color w:val="000000"/>
-        </w:rPr>
-        <w:t>used to solve</w:t>
+        <w:t xml:space="preserve"> on real-world industry problems and how digital technology is used to solve</w:t>
       </w:r>
     </w:p>
     <w:p>
@@ -791,13 +761,21 @@
         <w:rPr>
           <w:color w:val="000000"/>
         </w:rPr>
-        <w:t>he idea is as follows: 1. At a</w:t>
-      </w:r>
-      <w:r>
-        <w:rPr>
-          <w:color w:val="000000"/>
-        </w:rPr>
-        <w:t xml:space="preserve"> designated time, </w:t>
+        <w:t xml:space="preserve">he idea is as follows: 1. </w:t>
+      </w:r>
+      <w:proofErr w:type="gramStart"/>
+      <w:r>
+        <w:rPr>
+          <w:color w:val="000000"/>
+        </w:rPr>
+        <w:t>At</w:t>
+      </w:r>
+      <w:proofErr w:type="gramEnd"/>
+      <w:r>
+        <w:rPr>
+          <w:color w:val="000000"/>
+        </w:rPr>
+        <w:t xml:space="preserve"> a designated time, </w:t>
       </w:r>
       <w:r>
         <w:t>students</w:t>
@@ -815,13 +793,7 @@
         <w:rPr>
           <w:color w:val="000000"/>
         </w:rPr>
-        <w:t xml:space="preserve"> a link 2. The student is shown the programming problem 3. The student is locked into a full-screen area for writing the program. At this stage nothing else on the computer can be accessed. 4. Once the time runs out the ans</w:t>
-      </w:r>
-      <w:r>
-        <w:rPr>
-          <w:color w:val="000000"/>
-        </w:rPr>
-        <w:t xml:space="preserve">wers are automatically submitted. 5. The best submission will be awarded a prize. Goal here is to encourage the habit of writing a program on paper without any IDE or access to existing code to copy from. </w:t>
+        <w:t xml:space="preserve"> a link 2. The student is shown the programming problem 3. The student is locked into a full-screen area for writing the program. At this stage nothing else on the computer can be accessed. 4. Once the time runs out the answers are automatically submitted. 5. The best submission will be awarded a prize. Goal here is to encourage the habit of writing a program on paper without any IDE or access to existing code to copy from. </w:t>
       </w:r>
     </w:p>
     <w:p>
@@ -889,14 +861,7 @@
           <w:b/>
           <w:color w:val="000000"/>
         </w:rPr>
-        <w:t>Build re</w:t>
-      </w:r>
-      <w:r>
-        <w:rPr>
-          <w:b/>
-          <w:color w:val="000000"/>
-        </w:rPr>
-        <w:t>search culture:</w:t>
+        <w:t>Build research culture:</w:t>
       </w:r>
       <w:r>
         <w:rPr>
@@ -988,19 +953,21 @@
         <w:rPr>
           <w:color w:val="000000"/>
         </w:rPr>
-        <w:t>Communication is rather a broad area of skill development, hence the sc</w:t>
-      </w:r>
-      <w:r>
-        <w:rPr>
-          <w:color w:val="000000"/>
-        </w:rPr>
-        <w:t>ope of this area needs to be further detailed. From the student survey and other inputs the key areas in communication both written and verbal are articulation &amp; confidence i.e. ability to articulate one’s thoughts succinctly and clearly. Demonstrating con</w:t>
-      </w:r>
-      <w:r>
-        <w:rPr>
-          <w:color w:val="000000"/>
-        </w:rPr>
-        <w:t xml:space="preserve">fidence and conviction behind one’s thoughts even if it means admitting that you are wrong. Solutions may explore external suppliers / start-ups like WordMaya and non-profit organizations like Toastmasters. </w:t>
+        <w:t xml:space="preserve">Communication is rather a broad area of skill development, hence the scope of this area needs to be further detailed. From the student survey and other inputs the key areas in communication both written and verbal are articulation &amp; confidence i.e. ability to articulate one’s thoughts succinctly and clearly. Demonstrating confidence and conviction behind one’s thoughts even if it means admitting that you are wrong. Solutions may explore external suppliers / start-ups like </w:t>
+      </w:r>
+      <w:proofErr w:type="spellStart"/>
+      <w:r>
+        <w:rPr>
+          <w:color w:val="000000"/>
+        </w:rPr>
+        <w:t>WordMaya</w:t>
+      </w:r>
+      <w:proofErr w:type="spellEnd"/>
+      <w:r>
+        <w:rPr>
+          <w:color w:val="000000"/>
+        </w:rPr>
+        <w:t xml:space="preserve"> and non-profit organizations like Toastmasters. </w:t>
       </w:r>
     </w:p>
     <w:p>
@@ -1057,39 +1024,26 @@
           <w:b/>
           <w:color w:val="000000"/>
         </w:rPr>
-        <w:t>Lear</w:t>
+        <w:t>Learning Behaviors</w:t>
+      </w:r>
+      <w:r>
+        <w:rPr>
+          <w:color w:val="000000"/>
+        </w:rPr>
+        <w:t>:</w:t>
       </w:r>
       <w:r>
         <w:rPr>
           <w:b/>
           <w:color w:val="000000"/>
         </w:rPr>
-        <w:t>ning Behaviors</w:t>
-      </w:r>
-      <w:r>
-        <w:rPr>
-          <w:color w:val="000000"/>
-        </w:rPr>
-        <w:t>:</w:t>
-      </w:r>
-      <w:r>
-        <w:rPr>
-          <w:b/>
-          <w:color w:val="000000"/>
-        </w:rPr>
         <w:t xml:space="preserve"> </w:t>
       </w:r>
       <w:r>
         <w:rPr>
           <w:color w:val="000000"/>
         </w:rPr>
-        <w:t>Combination of mindful learning &amp; continuous learning. How to be relentlessly curious about the world, seeking the lessons to be learned from every experience and interaction. Making time to develop our skills based on internal and external</w:t>
-      </w:r>
-      <w:r>
-        <w:rPr>
-          <w:color w:val="000000"/>
-        </w:rPr>
-        <w:t xml:space="preserve"> resources, making time to share our skills , knowledge and insights with others and vice versa</w:t>
+        <w:t>Combination of mindful learning &amp; continuous learning. How to be relentlessly curious about the world, seeking the lessons to be learned from every experience and interaction. Making time to develop our skills based on internal and external resources, making time to share our skills , knowledge and insights with others and vice versa</w:t>
       </w:r>
       <w:r>
         <w:rPr>
@@ -1282,13 +1236,7 @@
         <w:rPr>
           <w:color w:val="000000"/>
         </w:rPr>
-        <w:t xml:space="preserve">Strengthen the industry connect and </w:t>
-      </w:r>
-      <w:r>
-        <w:rPr>
-          <w:color w:val="000000"/>
-        </w:rPr>
-        <w:t>pitch. Improve market intelligence on companies and the nature of work they do. Proposed to set up where a couple of industry savvy alumni are involved in bridging this gap. </w:t>
+        <w:t>Strengthen the industry connect and pitch. Improve market intelligence on companies and the nature of work they do. Proposed to set up where a couple of industry savvy alumni are involved in bridging this gap. </w:t>
       </w:r>
     </w:p>
     <w:p>
@@ -1319,13 +1267,7 @@
         <w:rPr>
           <w:color w:val="000000"/>
         </w:rPr>
-        <w:t>Start monthly Alumni Day Share couple of videos / Alumni tal</w:t>
-      </w:r>
-      <w:r>
-        <w:rPr>
-          <w:color w:val="000000"/>
-        </w:rPr>
-        <w:t>k about their stories</w:t>
+        <w:t>Start monthly Alumni Day Share couple of videos / Alumni talk about their stories</w:t>
       </w:r>
     </w:p>
     <w:p>
@@ -1469,13 +1411,7 @@
         <w:rPr>
           <w:color w:val="000000"/>
         </w:rPr>
-        <w:t>Focus on a specific cou</w:t>
-      </w:r>
-      <w:r>
-        <w:rPr>
-          <w:color w:val="000000"/>
-        </w:rPr>
-        <w:t>rse and do a Q&amp;A for keeping</w:t>
+        <w:t>Focus on a specific course and do a Q&amp;A for keeping</w:t>
       </w:r>
     </w:p>
     <w:p>
@@ -1571,7 +1507,35 @@
         <w:rPr>
           <w:color w:val="000000"/>
         </w:rPr>
-        <w:t>Yearly - Make Nostalgix a bigger event. Every year a few alumni commit to attend Nostalgix. and a day before this event - we host workshops and student engagement</w:t>
+        <w:t xml:space="preserve">Yearly - Make </w:t>
+      </w:r>
+      <w:proofErr w:type="spellStart"/>
+      <w:r>
+        <w:rPr>
+          <w:color w:val="000000"/>
+        </w:rPr>
+        <w:t>Nostalgix</w:t>
+      </w:r>
+      <w:proofErr w:type="spellEnd"/>
+      <w:r>
+        <w:rPr>
+          <w:color w:val="000000"/>
+        </w:rPr>
+        <w:t xml:space="preserve"> a bigger event. Every year a few alumni commit to attend </w:t>
+      </w:r>
+      <w:proofErr w:type="spellStart"/>
+      <w:r>
+        <w:rPr>
+          <w:color w:val="000000"/>
+        </w:rPr>
+        <w:t>Nostalgix</w:t>
+      </w:r>
+      <w:proofErr w:type="spellEnd"/>
+      <w:r>
+        <w:rPr>
+          <w:color w:val="000000"/>
+        </w:rPr>
+        <w:t>. and a day before this event - we host workshops and student engagement</w:t>
       </w:r>
     </w:p>
     <w:p>
@@ -1607,10 +1571,7 @@
       </w:pPr>
       <w:r>
         <w:lastRenderedPageBreak/>
-        <w:t xml:space="preserve">A high-level overview of the potential solutions with the owners, target audience and indicative start of delivery of engagements is captured in </w:t>
-      </w:r>
-      <w:r>
-        <w:t>the table below:</w:t>
+        <w:t>A high-level overview of the potential solutions with the owners, target audience and indicative start of delivery of engagements is captured in the table below:</w:t>
       </w:r>
     </w:p>
     <w:p>
@@ -1618,6 +1579,58 @@
         <w:spacing w:before="120"/>
         <w:jc w:val="both"/>
       </w:pPr>
+      <w:r>
+        <w:drawing>
+          <wp:inline distT="0" distB="0" distL="0" distR="0">
+            <wp:extent cx="5943600" cy="3842569"/>
+            <wp:effectExtent l="0" t="0" r="0" b="5715"/>
+            <wp:docPr id="4" name="Picture 4"/>
+            <wp:cNvGraphicFramePr>
+              <a:graphicFrameLocks xmlns:a="http://schemas.openxmlformats.org/drawingml/2006/main" noChangeAspect="1"/>
+            </wp:cNvGraphicFramePr>
+            <a:graphic xmlns:a="http://schemas.openxmlformats.org/drawingml/2006/main">
+              <a:graphicData uri="http://schemas.openxmlformats.org/drawingml/2006/picture">
+                <pic:pic xmlns:pic="http://schemas.openxmlformats.org/drawingml/2006/picture">
+                  <pic:nvPicPr>
+                    <pic:cNvPr id="0" name="Picture 2"/>
+                    <pic:cNvPicPr>
+                      <a:picLocks noChangeAspect="1" noChangeArrowheads="1"/>
+                    </pic:cNvPicPr>
+                  </pic:nvPicPr>
+                  <pic:blipFill>
+                    <a:blip r:embed="rId7">
+                      <a:extLst>
+                        <a:ext uri="{28A0092B-C50C-407E-A947-70E740481C1C}">
+                          <a14:useLocalDpi xmlns:a14="http://schemas.microsoft.com/office/drawing/2010/main" val="0"/>
+                        </a:ext>
+                      </a:extLst>
+                    </a:blip>
+                    <a:srcRect/>
+                    <a:stretch>
+                      <a:fillRect/>
+                    </a:stretch>
+                  </pic:blipFill>
+                  <pic:spPr bwMode="auto">
+                    <a:xfrm>
+                      <a:off x="0" y="0"/>
+                      <a:ext cx="5943600" cy="3842569"/>
+                    </a:xfrm>
+                    <a:prstGeom prst="rect">
+                      <a:avLst/>
+                    </a:prstGeom>
+                    <a:noFill/>
+                    <a:ln>
+                      <a:noFill/>
+                    </a:ln>
+                  </pic:spPr>
+                </pic:pic>
+              </a:graphicData>
+            </a:graphic>
+          </wp:inline>
+        </w:drawing>
+      </w:r>
+      <w:bookmarkStart w:id="0" w:name="_GoBack"/>
+      <w:bookmarkEnd w:id="0"/>
     </w:p>
     <w:p>
       <w:pPr>
@@ -1633,46 +1646,6 @@
           <w:color w:val="000000"/>
         </w:rPr>
       </w:pPr>
-      <w:r>
-        <w:rPr>
-          <w:noProof/>
-        </w:rPr>
-        <w:drawing>
-          <wp:inline distT="114300" distB="114300" distL="114300" distR="114300">
-            <wp:extent cx="5943600" cy="3848100"/>
-            <wp:effectExtent l="0" t="0" r="0" b="0"/>
-            <wp:docPr id="1" name="image2.png"/>
-            <wp:cNvGraphicFramePr/>
-            <a:graphic xmlns:a="http://schemas.openxmlformats.org/drawingml/2006/main">
-              <a:graphicData uri="http://schemas.openxmlformats.org/drawingml/2006/picture">
-                <pic:pic xmlns:pic="http://schemas.openxmlformats.org/drawingml/2006/picture">
-                  <pic:nvPicPr>
-                    <pic:cNvPr id="0" name="image2.png"/>
-                    <pic:cNvPicPr preferRelativeResize="0"/>
-                  </pic:nvPicPr>
-                  <pic:blipFill>
-                    <a:blip r:embed="rId7"/>
-                    <a:srcRect/>
-                    <a:stretch>
-                      <a:fillRect/>
-                    </a:stretch>
-                  </pic:blipFill>
-                  <pic:spPr>
-                    <a:xfrm>
-                      <a:off x="0" y="0"/>
-                      <a:ext cx="5943600" cy="3848100"/>
-                    </a:xfrm>
-                    <a:prstGeom prst="rect">
-                      <a:avLst/>
-                    </a:prstGeom>
-                    <a:ln/>
-                  </pic:spPr>
-                </pic:pic>
-              </a:graphicData>
-            </a:graphic>
-          </wp:inline>
-        </w:drawing>
-      </w:r>
     </w:p>
     <w:p>
       <w:pPr>
@@ -1734,7 +1707,21 @@
         <w:rPr>
           <w:color w:val="000000"/>
         </w:rPr>
-        <w:t xml:space="preserve"> months, Long Term : </w:t>
+        <w:t xml:space="preserve"> months, Long </w:t>
+      </w:r>
+      <w:proofErr w:type="gramStart"/>
+      <w:r>
+        <w:rPr>
+          <w:color w:val="000000"/>
+        </w:rPr>
+        <w:t>Term :</w:t>
+      </w:r>
+      <w:proofErr w:type="gramEnd"/>
+      <w:r>
+        <w:rPr>
+          <w:color w:val="000000"/>
+        </w:rPr>
+        <w:t xml:space="preserve"> </w:t>
       </w:r>
       <w:r>
         <w:t>24</w:t>
@@ -1802,26 +1789,27 @@
           <w:b/>
           <w:color w:val="000000"/>
         </w:rPr>
-        <w:t>Quality of P</w:t>
-      </w:r>
-      <w:r>
-        <w:rPr>
-          <w:b/>
-          <w:color w:val="000000"/>
-        </w:rPr>
-        <w:t>ermanent staff:</w:t>
-      </w:r>
-      <w:r>
-        <w:rPr>
-          <w:color w:val="000000"/>
-        </w:rPr>
-        <w:t xml:space="preserve"> The department still lacks a permanent HOD and several faculty for core CS topics. Impact of this is obviously high as it has a direct bearing on the quality of teaching. All we can do in this initiative is to broadcast to alumni connection</w:t>
-      </w:r>
-      <w:r>
-        <w:rPr>
-          <w:color w:val="000000"/>
-        </w:rPr>
-        <w:t xml:space="preserve">s in the industry that a position is open but to take over anything more than this is not wise. If we do think of bringing this back to scope then limit the solution to attracting talent only. Selection etc cannot and should not be the remit here. </w:t>
+        <w:t>Quality of Permanent staff:</w:t>
+      </w:r>
+      <w:r>
+        <w:rPr>
+          <w:color w:val="000000"/>
+        </w:rPr>
+        <w:t xml:space="preserve"> The department still lacks a permanent HOD and several faculty for core CS topics. Impact of this is obviously high as it has a direct bearing on the quality of teaching. All we can do in this initiative is to broadcast to alumni connections in the industry that a position is open but to take over anything more than this is not wise. If we do think of bringing this back to scope then limit the solution to attracting talent only. Selection </w:t>
+      </w:r>
+      <w:proofErr w:type="spellStart"/>
+      <w:r>
+        <w:rPr>
+          <w:color w:val="000000"/>
+        </w:rPr>
+        <w:t>etc</w:t>
+      </w:r>
+      <w:proofErr w:type="spellEnd"/>
+      <w:r>
+        <w:rPr>
+          <w:color w:val="000000"/>
+        </w:rPr>
+        <w:t xml:space="preserve"> cannot and should not be the remit here. </w:t>
       </w:r>
     </w:p>
     <w:p>
@@ -1847,32 +1835,27 @@
           <w:b/>
           <w:color w:val="000000"/>
         </w:rPr>
-        <w:t>Student</w:t>
-      </w:r>
-      <w:r>
-        <w:rPr>
-          <w:b/>
-          <w:color w:val="000000"/>
-        </w:rPr>
-        <w:t xml:space="preserve"> Selection Criteria: </w:t>
-      </w:r>
-      <w:r>
-        <w:rPr>
-          <w:color w:val="000000"/>
-        </w:rPr>
-        <w:t>The selection approach is not completely merit-based. About 50% is based on quotas/reservations (merit based within that ofcourse). Hence the motivation of the students may not be a love for Computer Science but driven more from an eco</w:t>
-      </w:r>
-      <w:r>
-        <w:rPr>
-          <w:color w:val="000000"/>
-        </w:rPr>
-        <w:t>nomic betterment. While getting a job is not a bad goal to have, it is important to have a basic interest in any subject in which you want to make a career. Despite the strong feelings we may have on the selection criteria we are limited to influence here.</w:t>
-      </w:r>
-      <w:r>
-        <w:rPr>
-          <w:color w:val="000000"/>
-        </w:rPr>
-        <w:t xml:space="preserve"> </w:t>
+        <w:t xml:space="preserve">Student Selection Criteria: </w:t>
+      </w:r>
+      <w:r>
+        <w:rPr>
+          <w:color w:val="000000"/>
+        </w:rPr>
+        <w:t xml:space="preserve">The selection approach is not completely merit-based. About 50% is based on quotas/reservations (merit based within that </w:t>
+      </w:r>
+      <w:proofErr w:type="spellStart"/>
+      <w:r>
+        <w:rPr>
+          <w:color w:val="000000"/>
+        </w:rPr>
+        <w:t>ofcourse</w:t>
+      </w:r>
+      <w:proofErr w:type="spellEnd"/>
+      <w:r>
+        <w:rPr>
+          <w:color w:val="000000"/>
+        </w:rPr>
+        <w:t xml:space="preserve">). Hence the motivation of the students may not be a love for Computer Science but driven more from an economic betterment. While getting a job is not a bad goal to have, it is important to have a basic interest in any subject in which you want to make a career. Despite the strong feelings we may have on the selection criteria we are limited to influence here. </w:t>
       </w:r>
     </w:p>
     <w:p>
@@ -1957,13 +1940,7 @@
         <w:rPr>
           <w:color w:val="000000"/>
         </w:rPr>
-        <w:t xml:space="preserve"> Electronic and paper format. Frequency to be determined. Content can include - links to monthly video, articles from Alumni, programming challenges or other comp-science contests, alg</w:t>
-      </w:r>
-      <w:r>
-        <w:rPr>
-          <w:color w:val="000000"/>
-        </w:rPr>
-        <w:t>orithmic insights, history about (PUCSD, alumni, teachers) and fun sectio</w:t>
+        <w:t xml:space="preserve"> Electronic and paper format. Frequency to be determined. Content can include - links to monthly video, articles from Alumni, programming challenges or other comp-science contests, algorithmic insights, history about (PUCSD, alumni, teachers) and fun sectio</w:t>
       </w:r>
       <w:r>
         <w:t>n</w:t>
@@ -2276,13 +2253,7 @@
         <w:rPr>
           <w:color w:val="000000"/>
         </w:rPr>
-        <w:t>Volunteering – how do we get alumni to volunteer and commit. While this is primarily being orchestrated by us, batch of 94, we sho</w:t>
-      </w:r>
-      <w:r>
-        <w:rPr>
-          <w:color w:val="000000"/>
-        </w:rPr>
-        <w:t xml:space="preserve">uld at an appropriate point reach out for other year </w:t>
+        <w:t xml:space="preserve">Volunteering – how do we get alumni to volunteer and commit. While this is primarily being orchestrated by us, batch of 94, we should at an appropriate point reach out for other year </w:t>
       </w:r>
       <w:r>
         <w:rPr>
@@ -2326,10 +2297,7 @@
         <w:pStyle w:val="Heading1"/>
       </w:pPr>
       <w:r>
-        <w:t>Key Success F</w:t>
-      </w:r>
-      <w:r>
-        <w:t>actors</w:t>
+        <w:t>Key Success Factors</w:t>
       </w:r>
     </w:p>
     <w:p>
@@ -2433,13 +2401,7 @@
         <w:rPr>
           <w:color w:val="000000"/>
         </w:rPr>
-        <w:t>Established and open feedback loop with the f</w:t>
-      </w:r>
-      <w:r>
-        <w:rPr>
-          <w:color w:val="000000"/>
-        </w:rPr>
-        <w:t>aculty. Lessons learned from the industry projects for e.g. should be shared with the faculty to drive continuous improvement or where working well to maintain as best practice</w:t>
+        <w:t>Established and open feedback loop with the faculty. Lessons learned from the industry projects for e.g. should be shared with the faculty to drive continuous improvement or where working well to maintain as best practice</w:t>
       </w:r>
     </w:p>
     <w:p>
@@ -2478,13 +2440,7 @@
         <w:rPr>
           <w:highlight w:val="white"/>
         </w:rPr>
-        <w:t>Industry Sessions: Detailed Content &amp; Execution Plan [Owner:</w:t>
-      </w:r>
-      <w:r>
-        <w:rPr>
-          <w:highlight w:val="white"/>
-        </w:rPr>
-        <w:t xml:space="preserve"> Archana &amp; Mittal]</w:t>
+        <w:t>Industry Sessions: Detailed Content &amp; Execution Plan [Owner: Archana &amp; Mittal]</w:t>
       </w:r>
     </w:p>
     <w:p>
@@ -2810,8 +2766,8 @@
       <w:pPr>
         <w:pStyle w:val="Heading1"/>
       </w:pPr>
-      <w:bookmarkStart w:id="0" w:name="_ms53jy5yipz9" w:colFirst="0" w:colLast="0"/>
-      <w:bookmarkEnd w:id="0"/>
+      <w:bookmarkStart w:id="1" w:name="_ms53jy5yipz9" w:colFirst="0" w:colLast="0"/>
+      <w:bookmarkEnd w:id="1"/>
       <w:r>
         <w:rPr>
           <w:highlight w:val="white"/>
@@ -2860,19 +2816,27 @@
           <w:highlight w:val="green"/>
         </w:rPr>
       </w:pPr>
-      <w:bookmarkStart w:id="1" w:name="_4noya2zd6yaa" w:colFirst="0" w:colLast="0"/>
-      <w:bookmarkEnd w:id="1"/>
+      <w:bookmarkStart w:id="2" w:name="_4noya2zd6yaa" w:colFirst="0" w:colLast="0"/>
+      <w:bookmarkEnd w:id="2"/>
       <w:r>
         <w:rPr>
           <w:highlight w:val="white"/>
         </w:rPr>
-        <w:t>Communication: Detailed Content &amp;</w:t>
-      </w:r>
+        <w:t xml:space="preserve">Communication: Detailed Content &amp; Execution Plan [Owner: </w:t>
+      </w:r>
+      <w:proofErr w:type="spellStart"/>
       <w:r>
         <w:rPr>
           <w:highlight w:val="white"/>
         </w:rPr>
-        <w:t xml:space="preserve"> Execution Plan [Owner: Sriram &amp; Mittal]</w:t>
+        <w:t>Sriram</w:t>
+      </w:r>
+      <w:proofErr w:type="spellEnd"/>
+      <w:r>
+        <w:rPr>
+          <w:highlight w:val="white"/>
+        </w:rPr>
+        <w:t xml:space="preserve"> &amp; Mittal]</w:t>
       </w:r>
     </w:p>
     <w:p>
@@ -2885,14 +2849,36 @@
         <w:rPr>
           <w:highlight w:val="green"/>
         </w:rPr>
-        <w:t>&lt;Sriram  &amp; Mittal please add&gt;</w:t>
-      </w:r>
-    </w:p>
-    <w:p>
-      <w:pPr>
+        <w:t>&lt;</w:t>
+      </w:r>
+      <w:proofErr w:type="spellStart"/>
+      <w:proofErr w:type="gramStart"/>
+      <w:r>
         <w:rPr>
           <w:highlight w:val="green"/>
         </w:rPr>
+        <w:t>Sriram</w:t>
+      </w:r>
+      <w:proofErr w:type="spellEnd"/>
+      <w:r>
+        <w:rPr>
+          <w:highlight w:val="green"/>
+        </w:rPr>
+        <w:t xml:space="preserve">  &amp;</w:t>
+      </w:r>
+      <w:proofErr w:type="gramEnd"/>
+      <w:r>
+        <w:rPr>
+          <w:highlight w:val="green"/>
+        </w:rPr>
+        <w:t xml:space="preserve"> Mittal please add&gt;</w:t>
+      </w:r>
+    </w:p>
+    <w:p>
+      <w:pPr>
+        <w:rPr>
+          <w:highlight w:val="green"/>
+        </w:rPr>
       </w:pPr>
     </w:p>
     <w:p>
@@ -2902,14 +2888,42 @@
           <w:highlight w:val="white"/>
         </w:rPr>
       </w:pPr>
-      <w:bookmarkStart w:id="2" w:name="_svpq2ih8i8br" w:colFirst="0" w:colLast="0"/>
-      <w:bookmarkEnd w:id="2"/>
+      <w:bookmarkStart w:id="3" w:name="_svpq2ih8i8br" w:colFirst="0" w:colLast="0"/>
+      <w:bookmarkEnd w:id="3"/>
       <w:r>
         <w:rPr>
           <w:highlight w:val="white"/>
         </w:rPr>
         <w:lastRenderedPageBreak/>
-        <w:t>Problem Solving: Detailed Content &amp; Execution Plan [Owner: Kavita &amp; Sriram]</w:t>
+        <w:t xml:space="preserve">Problem Solving: Detailed Content &amp; Execution Plan [Owner: </w:t>
+      </w:r>
+      <w:proofErr w:type="spellStart"/>
+      <w:r>
+        <w:rPr>
+          <w:highlight w:val="white"/>
+        </w:rPr>
+        <w:t>Kavita</w:t>
+      </w:r>
+      <w:proofErr w:type="spellEnd"/>
+      <w:r>
+        <w:rPr>
+          <w:highlight w:val="white"/>
+        </w:rPr>
+        <w:t xml:space="preserve"> &amp; </w:t>
+      </w:r>
+      <w:proofErr w:type="spellStart"/>
+      <w:r>
+        <w:rPr>
+          <w:highlight w:val="white"/>
+        </w:rPr>
+        <w:t>Sriram</w:t>
+      </w:r>
+      <w:proofErr w:type="spellEnd"/>
+      <w:r>
+        <w:rPr>
+          <w:highlight w:val="white"/>
+        </w:rPr>
+        <w:t>]</w:t>
       </w:r>
     </w:p>
     <w:p>
@@ -2917,13 +2931,24 @@
         <w:rPr>
           <w:b/>
         </w:rPr>
-        <w:t xml:space="preserve">Content:- </w:t>
-      </w:r>
-      <w:r>
-        <w:t>How easy is it to change ideas into action and positive change? Develop skills to help think about</w:t>
-      </w:r>
-      <w:r>
-        <w:t xml:space="preserve"> complex issues, interconnected issues &amp; systems; activate deeper thinking towards practical solutions. The session will help build the capacity to think and mental models to apply. This is a life-skill topic. </w:t>
+        <w:t>Content</w:t>
+      </w:r>
+      <w:proofErr w:type="gramStart"/>
+      <w:r>
+        <w:rPr>
+          <w:b/>
+        </w:rPr>
+        <w:t>:-</w:t>
+      </w:r>
+      <w:proofErr w:type="gramEnd"/>
+      <w:r>
+        <w:rPr>
+          <w:b/>
+        </w:rPr>
+        <w:t xml:space="preserve"> </w:t>
+      </w:r>
+      <w:r>
+        <w:t xml:space="preserve">How easy is it to change ideas into action and positive change? Develop skills to help think about complex issues, interconnected issues &amp; systems; activate deeper thinking towards practical solutions. The session will help build the capacity to think and mental models to apply. This is a life-skill topic. </w:t>
       </w:r>
     </w:p>
     <w:p/>
@@ -2959,10 +2984,7 @@
         </w:numPr>
       </w:pPr>
       <w:r>
-        <w:t>Review con</w:t>
-      </w:r>
-      <w:r>
-        <w:t>tent with Faculty and 1~2 chosen alumni</w:t>
+        <w:t>Review content with Faculty and 1~2 chosen alumni</w:t>
       </w:r>
     </w:p>
     <w:p>
@@ -2973,7 +2995,15 @@
         </w:numPr>
       </w:pPr>
       <w:r>
-        <w:t xml:space="preserve">Delivery of content will be virtual interactive over 2~3 session of an 1.5 hours. </w:t>
+        <w:t xml:space="preserve">Delivery of content will be virtual interactive over 2~3 session of </w:t>
+      </w:r>
+      <w:proofErr w:type="gramStart"/>
+      <w:r>
+        <w:t>an</w:t>
+      </w:r>
+      <w:proofErr w:type="gramEnd"/>
+      <w:r>
+        <w:t xml:space="preserve"> 1.5 hours. </w:t>
       </w:r>
     </w:p>
     <w:p>
@@ -2986,8 +3016,6 @@
       <w:r>
         <w:t>We may need experiential learning to apply - this will be later, to start with it will be sessions and interactive problem solving</w:t>
       </w:r>
-      <w:bookmarkStart w:id="3" w:name="_GoBack"/>
-      <w:bookmarkEnd w:id="3"/>
     </w:p>
     <w:p>
       <w:pPr>
@@ -2997,10 +3025,7 @@
         </w:numPr>
       </w:pPr>
       <w:r>
-        <w:t>Es</w:t>
-      </w:r>
-      <w:r>
-        <w:t>tablish feedback loop with students to improve content</w:t>
+        <w:t>Establish feedback loop with students to improve content</w:t>
       </w:r>
     </w:p>
     <w:p>
@@ -3024,7 +3049,35 @@
         <w:rPr>
           <w:highlight w:val="white"/>
         </w:rPr>
-        <w:t>Mentoring &amp; Counselling : Detailed Content &amp; Execution Plan [Owner: Archana &amp; Kavita]</w:t>
+        <w:t xml:space="preserve">Mentoring &amp; </w:t>
+      </w:r>
+      <w:proofErr w:type="gramStart"/>
+      <w:r>
+        <w:rPr>
+          <w:highlight w:val="white"/>
+        </w:rPr>
+        <w:t>Counselling :</w:t>
+      </w:r>
+      <w:proofErr w:type="gramEnd"/>
+      <w:r>
+        <w:rPr>
+          <w:highlight w:val="white"/>
+        </w:rPr>
+        <w:t xml:space="preserve"> Detailed Content &amp; Execution Plan [Owner: Archana &amp; </w:t>
+      </w:r>
+      <w:proofErr w:type="spellStart"/>
+      <w:r>
+        <w:rPr>
+          <w:highlight w:val="white"/>
+        </w:rPr>
+        <w:t>Kavita</w:t>
+      </w:r>
+      <w:proofErr w:type="spellEnd"/>
+      <w:r>
+        <w:rPr>
+          <w:highlight w:val="white"/>
+        </w:rPr>
+        <w:t>]</w:t>
       </w:r>
     </w:p>
     <w:p>
@@ -3062,13 +3115,7 @@
         <w:rPr>
           <w:highlight w:val="white"/>
         </w:rPr>
-        <w:t>Establishing the role of mentor and what can the mentee expect from the mentoring</w:t>
-      </w:r>
-      <w:r>
-        <w:rPr>
-          <w:highlight w:val="white"/>
-        </w:rPr>
-        <w:t>; Assign Mentors</w:t>
+        <w:t>Establishing the role of mentor and what can the mentee expect from the mentoring; Assign Mentors</w:t>
       </w:r>
     </w:p>
     <w:p>
@@ -3163,7 +3210,21 @@
         <w:rPr>
           <w:color w:val="000000"/>
         </w:rPr>
-        <w:t>Virtual conf call with Bay Area alumni</w:t>
+        <w:t xml:space="preserve">Virtual </w:t>
+      </w:r>
+      <w:proofErr w:type="spellStart"/>
+      <w:r>
+        <w:rPr>
+          <w:color w:val="000000"/>
+        </w:rPr>
+        <w:t>conf</w:t>
+      </w:r>
+      <w:proofErr w:type="spellEnd"/>
+      <w:r>
+        <w:rPr>
+          <w:color w:val="000000"/>
+        </w:rPr>
+        <w:t xml:space="preserve"> call with Bay Area alumni</w:t>
       </w:r>
     </w:p>
     <w:p>
@@ -3187,7 +3248,21 @@
         <w:rPr>
           <w:color w:val="000000"/>
         </w:rPr>
-        <w:t>Virtual conf call with PUCSD94 batch</w:t>
+        <w:t xml:space="preserve">Virtual </w:t>
+      </w:r>
+      <w:proofErr w:type="spellStart"/>
+      <w:r>
+        <w:rPr>
+          <w:color w:val="000000"/>
+        </w:rPr>
+        <w:t>conf</w:t>
+      </w:r>
+      <w:proofErr w:type="spellEnd"/>
+      <w:r>
+        <w:rPr>
+          <w:color w:val="000000"/>
+        </w:rPr>
+        <w:t xml:space="preserve"> call with PUCSD94 batch</w:t>
       </w:r>
     </w:p>
     <w:p>
@@ -3259,7 +3334,21 @@
         <w:rPr>
           <w:color w:val="000000"/>
         </w:rPr>
-        <w:t>1 hr a month.</w:t>
+        <w:t xml:space="preserve">1 </w:t>
+      </w:r>
+      <w:proofErr w:type="spellStart"/>
+      <w:r>
+        <w:rPr>
+          <w:color w:val="000000"/>
+        </w:rPr>
+        <w:t>hr</w:t>
+      </w:r>
+      <w:proofErr w:type="spellEnd"/>
+      <w:r>
+        <w:rPr>
+          <w:color w:val="000000"/>
+        </w:rPr>
+        <w:t xml:space="preserve"> a month.</w:t>
       </w:r>
     </w:p>
     <w:p>
@@ -3331,7 +3420,21 @@
         <w:rPr>
           <w:color w:val="000000"/>
         </w:rPr>
-        <w:t>Ask Alumni to sign up as a Volunteer – Mentor (GoogleForm)</w:t>
+        <w:t>Ask Alumni to sign up as a Volunteer – Mentor (</w:t>
+      </w:r>
+      <w:proofErr w:type="spellStart"/>
+      <w:r>
+        <w:rPr>
+          <w:color w:val="000000"/>
+        </w:rPr>
+        <w:t>GoogleForm</w:t>
+      </w:r>
+      <w:proofErr w:type="spellEnd"/>
+      <w:r>
+        <w:rPr>
+          <w:color w:val="000000"/>
+        </w:rPr>
+        <w:t>)</w:t>
       </w:r>
     </w:p>
     <w:p>
@@ -3403,7 +3506,21 @@
         <w:rPr>
           <w:color w:val="000000"/>
         </w:rPr>
-        <w:t>Ask students to sign up for mentoring, for first 10*2 students only. (GoogleForm)</w:t>
+        <w:t>Ask students to sign up for mentoring, for first 10*2 students only. (</w:t>
+      </w:r>
+      <w:proofErr w:type="spellStart"/>
+      <w:r>
+        <w:rPr>
+          <w:color w:val="000000"/>
+        </w:rPr>
+        <w:t>GoogleForm</w:t>
+      </w:r>
+      <w:proofErr w:type="spellEnd"/>
+      <w:r>
+        <w:rPr>
+          <w:color w:val="000000"/>
+        </w:rPr>
+        <w:t>)</w:t>
       </w:r>
     </w:p>
     <w:p>
@@ -3427,13 +3544,7 @@
         <w:rPr>
           <w:color w:val="000000"/>
         </w:rPr>
-        <w:t xml:space="preserve">Personal statement </w:t>
-      </w:r>
-      <w:r>
-        <w:rPr>
-          <w:color w:val="000000"/>
-        </w:rPr>
-        <w:t>and what you are looking for mentor is required.</w:t>
+        <w:t>Personal statement and what you are looking for mentor is required.</w:t>
       </w:r>
     </w:p>
     <w:p>
@@ -3505,13 +3616,7 @@
         <w:rPr>
           <w:color w:val="000000"/>
         </w:rPr>
-        <w:t>Ask them to fill a survey at the e</w:t>
-      </w:r>
-      <w:r>
-        <w:rPr>
-          <w:color w:val="000000"/>
-        </w:rPr>
-        <w:t>nd of 6 month engagement</w:t>
+        <w:t>Ask them to fill a survey at the end of 6 month engagement</w:t>
       </w:r>
     </w:p>
     <w:p>
@@ -3547,7 +3652,35 @@
           <w:highlight w:val="white"/>
         </w:rPr>
         <w:lastRenderedPageBreak/>
-        <w:t>Mentoring Placement Cell: Detailed Content &amp; Execution Plan [Owner: Sriram &amp; Kavita]</w:t>
+        <w:t xml:space="preserve">Mentoring Placement Cell: Detailed Content &amp; Execution Plan [Owner: </w:t>
+      </w:r>
+      <w:proofErr w:type="spellStart"/>
+      <w:r>
+        <w:rPr>
+          <w:highlight w:val="white"/>
+        </w:rPr>
+        <w:t>Sriram</w:t>
+      </w:r>
+      <w:proofErr w:type="spellEnd"/>
+      <w:r>
+        <w:rPr>
+          <w:highlight w:val="white"/>
+        </w:rPr>
+        <w:t xml:space="preserve"> &amp; </w:t>
+      </w:r>
+      <w:proofErr w:type="spellStart"/>
+      <w:r>
+        <w:rPr>
+          <w:highlight w:val="white"/>
+        </w:rPr>
+        <w:t>Kavita</w:t>
+      </w:r>
+      <w:proofErr w:type="spellEnd"/>
+      <w:r>
+        <w:rPr>
+          <w:highlight w:val="white"/>
+        </w:rPr>
+        <w:t>]</w:t>
       </w:r>
     </w:p>
     <w:p>
@@ -3560,7 +3693,43 @@
         <w:rPr>
           <w:highlight w:val="green"/>
         </w:rPr>
-        <w:t>&lt;Sriram  &amp; Kavita please add&gt;</w:t>
+        <w:t>&lt;</w:t>
+      </w:r>
+      <w:proofErr w:type="spellStart"/>
+      <w:proofErr w:type="gramStart"/>
+      <w:r>
+        <w:rPr>
+          <w:highlight w:val="green"/>
+        </w:rPr>
+        <w:t>Sriram</w:t>
+      </w:r>
+      <w:proofErr w:type="spellEnd"/>
+      <w:r>
+        <w:rPr>
+          <w:highlight w:val="green"/>
+        </w:rPr>
+        <w:t xml:space="preserve">  &amp;</w:t>
+      </w:r>
+      <w:proofErr w:type="gramEnd"/>
+      <w:r>
+        <w:rPr>
+          <w:highlight w:val="green"/>
+        </w:rPr>
+        <w:t xml:space="preserve"> </w:t>
+      </w:r>
+      <w:proofErr w:type="spellStart"/>
+      <w:r>
+        <w:rPr>
+          <w:highlight w:val="green"/>
+        </w:rPr>
+        <w:t>Kavita</w:t>
+      </w:r>
+      <w:proofErr w:type="spellEnd"/>
+      <w:r>
+        <w:rPr>
+          <w:highlight w:val="green"/>
+        </w:rPr>
+        <w:t xml:space="preserve"> please add&gt;</w:t>
       </w:r>
     </w:p>
     <w:p>
@@ -3606,10 +3775,7 @@
         </w:r>
       </w:hyperlink>
       <w:r>
-        <w:t>. Of a potential 100+ students only 19 students filled the sur</w:t>
-      </w:r>
-      <w:r>
-        <w:t>vey. Regardless the feedback was illuminating. Below are the observations:-</w:t>
+        <w:t>. Of a potential 100+ students only 19 students filled the survey. Regardless the feedback was illuminating. Below are the observations:-</w:t>
       </w:r>
     </w:p>
     <w:p/>
@@ -3679,6 +3845,7 @@
                 <w:szCs w:val="22"/>
               </w:rPr>
             </w:pPr>
+            <w:proofErr w:type="spellStart"/>
             <w:r>
               <w:rPr>
                 <w:sz w:val="22"/>
@@ -3686,6 +3853,7 @@
               </w:rPr>
               <w:t>S.No</w:t>
             </w:r>
+            <w:proofErr w:type="spellEnd"/>
           </w:p>
         </w:tc>
         <w:tc>
@@ -4167,7 +4335,39 @@
                 <w:sz w:val="22"/>
                 <w:szCs w:val="22"/>
               </w:rPr>
-              <w:t>Almost everyone had medium of education in Bachelors in English. 1/19 chose marathi, but his communication is ok, he reads english books.</w:t>
+              <w:t xml:space="preserve">Almost everyone had medium of education in Bachelors in English. 1/19 chose </w:t>
+            </w:r>
+            <w:proofErr w:type="spellStart"/>
+            <w:r>
+              <w:rPr>
+                <w:sz w:val="22"/>
+                <w:szCs w:val="22"/>
+              </w:rPr>
+              <w:t>marathi</w:t>
+            </w:r>
+            <w:proofErr w:type="spellEnd"/>
+            <w:r>
+              <w:rPr>
+                <w:sz w:val="22"/>
+                <w:szCs w:val="22"/>
+              </w:rPr>
+              <w:t xml:space="preserve">, but his communication is ok, he reads </w:t>
+            </w:r>
+            <w:proofErr w:type="spellStart"/>
+            <w:r>
+              <w:rPr>
+                <w:sz w:val="22"/>
+                <w:szCs w:val="22"/>
+              </w:rPr>
+              <w:t>english</w:t>
+            </w:r>
+            <w:proofErr w:type="spellEnd"/>
+            <w:r>
+              <w:rPr>
+                <w:sz w:val="22"/>
+                <w:szCs w:val="22"/>
+              </w:rPr>
+              <w:t xml:space="preserve"> books.</w:t>
             </w:r>
           </w:p>
         </w:tc>
@@ -4278,7 +4478,23 @@
                 <w:sz w:val="22"/>
                 <w:szCs w:val="22"/>
               </w:rPr>
-              <w:t>Some have really poor writing and most likely speaking english, but there is motivation because they are from very poor families.</w:t>
+              <w:t xml:space="preserve">Some have really poor writing and most likely speaking </w:t>
+            </w:r>
+            <w:proofErr w:type="spellStart"/>
+            <w:r>
+              <w:rPr>
+                <w:sz w:val="22"/>
+                <w:szCs w:val="22"/>
+              </w:rPr>
+              <w:t>english</w:t>
+            </w:r>
+            <w:proofErr w:type="spellEnd"/>
+            <w:r>
+              <w:rPr>
+                <w:sz w:val="22"/>
+                <w:szCs w:val="22"/>
+              </w:rPr>
+              <w:t>, but there is motivation because they are from very poor families.</w:t>
             </w:r>
           </w:p>
         </w:tc>
@@ -4313,14 +4529,7 @@
                 <w:sz w:val="22"/>
                 <w:szCs w:val="22"/>
               </w:rPr>
-              <w:t>Need some cheerleading for these students who are really interested in improving communication, by providing safe environments</w:t>
-            </w:r>
-            <w:r>
-              <w:rPr>
-                <w:sz w:val="22"/>
-                <w:szCs w:val="22"/>
-              </w:rPr>
-              <w:t xml:space="preserve"> to practice.</w:t>
+              <w:t>Need some cheerleading for these students who are really interested in improving communication, by providing safe environments to practice.</w:t>
             </w:r>
           </w:p>
         </w:tc>
@@ -4613,12 +4822,21 @@
                 <w:szCs w:val="22"/>
               </w:rPr>
             </w:pPr>
-            <w:r>
-              <w:rPr>
-                <w:sz w:val="22"/>
-                <w:szCs w:val="22"/>
-              </w:rPr>
-              <w:t>Buring questions</w:t>
+            <w:proofErr w:type="spellStart"/>
+            <w:r>
+              <w:rPr>
+                <w:sz w:val="22"/>
+                <w:szCs w:val="22"/>
+              </w:rPr>
+              <w:t>Buring</w:t>
+            </w:r>
+            <w:proofErr w:type="spellEnd"/>
+            <w:r>
+              <w:rPr>
+                <w:sz w:val="22"/>
+                <w:szCs w:val="22"/>
+              </w:rPr>
+              <w:t xml:space="preserve"> questions</w:t>
             </w:r>
           </w:p>
         </w:tc>
@@ -5134,7 +5352,23 @@
                 <w:sz w:val="22"/>
                 <w:szCs w:val="22"/>
               </w:rPr>
-              <w:t>f) What's the purpose of human existence?, Can we ever imitate human brain with AI, that way can we live forever?</w:t>
+              <w:t>f) What's the purpose of human existence</w:t>
+            </w:r>
+            <w:proofErr w:type="gramStart"/>
+            <w:r>
+              <w:rPr>
+                <w:sz w:val="22"/>
+                <w:szCs w:val="22"/>
+              </w:rPr>
+              <w:t>?,</w:t>
+            </w:r>
+            <w:proofErr w:type="gramEnd"/>
+            <w:r>
+              <w:rPr>
+                <w:sz w:val="22"/>
+                <w:szCs w:val="22"/>
+              </w:rPr>
+              <w:t xml:space="preserve"> Can we ever imitate human brain with AI, that way can we live forever?</w:t>
             </w:r>
           </w:p>
         </w:tc>
@@ -5230,7 +5464,23 @@
                 <w:sz w:val="22"/>
                 <w:szCs w:val="22"/>
               </w:rPr>
-              <w:t>g) Though I am studying os but it's still so difficult to see it as a whole picture and it is hard to connect all dots.</w:t>
+              <w:t xml:space="preserve">g) Though I am studying </w:t>
+            </w:r>
+            <w:proofErr w:type="spellStart"/>
+            <w:r>
+              <w:rPr>
+                <w:sz w:val="22"/>
+                <w:szCs w:val="22"/>
+              </w:rPr>
+              <w:t>os</w:t>
+            </w:r>
+            <w:proofErr w:type="spellEnd"/>
+            <w:r>
+              <w:rPr>
+                <w:sz w:val="22"/>
+                <w:szCs w:val="22"/>
+              </w:rPr>
+              <w:t xml:space="preserve"> but it's still so difficult to see it as a whole picture and it is hard to connect all dots.</w:t>
             </w:r>
           </w:p>
         </w:tc>
@@ -5326,14 +5576,23 @@
                 <w:sz w:val="22"/>
                 <w:szCs w:val="22"/>
               </w:rPr>
-              <w:t>h) I think in master degree ,need only one specialization subjects means result like you complete master degree with specialization (</w:t>
-            </w:r>
-            <w:r>
-              <w:rPr>
-                <w:sz w:val="22"/>
-                <w:szCs w:val="22"/>
-              </w:rPr>
-              <w:t>sub name) .</w:t>
+              <w:t xml:space="preserve">h) I think in master </w:t>
+            </w:r>
+            <w:proofErr w:type="gramStart"/>
+            <w:r>
+              <w:rPr>
+                <w:sz w:val="22"/>
+                <w:szCs w:val="22"/>
+              </w:rPr>
+              <w:t>degree ,need</w:t>
+            </w:r>
+            <w:proofErr w:type="gramEnd"/>
+            <w:r>
+              <w:rPr>
+                <w:sz w:val="22"/>
+                <w:szCs w:val="22"/>
+              </w:rPr>
+              <w:t xml:space="preserve"> only one specialization subjects means result like you complete master degree with specialization (sub name) .</w:t>
             </w:r>
           </w:p>
         </w:tc>
@@ -5424,13 +5683,77 @@
                 <w:szCs w:val="22"/>
               </w:rPr>
             </w:pPr>
+            <w:proofErr w:type="gramStart"/>
             <w:r>
               <w:rPr>
                 <w:color w:val="202124"/>
                 <w:sz w:val="22"/>
                 <w:szCs w:val="22"/>
               </w:rPr>
-              <w:t>1)How things work and how people thought about implemting something? 2)Advancement is good but till what level? 3)How secure is our data even after data encryption and privacy?</w:t>
+              <w:t>1)How</w:t>
+            </w:r>
+            <w:proofErr w:type="gramEnd"/>
+            <w:r>
+              <w:rPr>
+                <w:color w:val="202124"/>
+                <w:sz w:val="22"/>
+                <w:szCs w:val="22"/>
+              </w:rPr>
+              <w:t xml:space="preserve"> things work and how people thought about </w:t>
+            </w:r>
+            <w:proofErr w:type="spellStart"/>
+            <w:r>
+              <w:rPr>
+                <w:color w:val="202124"/>
+                <w:sz w:val="22"/>
+                <w:szCs w:val="22"/>
+              </w:rPr>
+              <w:t>implemting</w:t>
+            </w:r>
+            <w:proofErr w:type="spellEnd"/>
+            <w:r>
+              <w:rPr>
+                <w:color w:val="202124"/>
+                <w:sz w:val="22"/>
+                <w:szCs w:val="22"/>
+              </w:rPr>
+              <w:t xml:space="preserve"> something? </w:t>
+            </w:r>
+            <w:proofErr w:type="gramStart"/>
+            <w:r>
+              <w:rPr>
+                <w:color w:val="202124"/>
+                <w:sz w:val="22"/>
+                <w:szCs w:val="22"/>
+              </w:rPr>
+              <w:t>2)Advancement</w:t>
+            </w:r>
+            <w:proofErr w:type="gramEnd"/>
+            <w:r>
+              <w:rPr>
+                <w:color w:val="202124"/>
+                <w:sz w:val="22"/>
+                <w:szCs w:val="22"/>
+              </w:rPr>
+              <w:t xml:space="preserve"> is good but till what level? </w:t>
+            </w:r>
+            <w:proofErr w:type="gramStart"/>
+            <w:r>
+              <w:rPr>
+                <w:color w:val="202124"/>
+                <w:sz w:val="22"/>
+                <w:szCs w:val="22"/>
+              </w:rPr>
+              <w:t>3)How</w:t>
+            </w:r>
+            <w:proofErr w:type="gramEnd"/>
+            <w:r>
+              <w:rPr>
+                <w:color w:val="202124"/>
+                <w:sz w:val="22"/>
+                <w:szCs w:val="22"/>
+              </w:rPr>
+              <w:t xml:space="preserve"> secure is our data even after data encryption and privacy?</w:t>
             </w:r>
           </w:p>
         </w:tc>
@@ -5526,7 +5849,23 @@
                 <w:sz w:val="22"/>
                 <w:szCs w:val="22"/>
               </w:rPr>
-              <w:t>j) Is CS only for people whoes mind work very fast?</w:t>
+              <w:t xml:space="preserve">j) Is CS only for people </w:t>
+            </w:r>
+            <w:proofErr w:type="spellStart"/>
+            <w:r>
+              <w:rPr>
+                <w:sz w:val="22"/>
+                <w:szCs w:val="22"/>
+              </w:rPr>
+              <w:t>whoes</w:t>
+            </w:r>
+            <w:proofErr w:type="spellEnd"/>
+            <w:r>
+              <w:rPr>
+                <w:sz w:val="22"/>
+                <w:szCs w:val="22"/>
+              </w:rPr>
+              <w:t xml:space="preserve"> mind work very fast?</w:t>
             </w:r>
           </w:p>
         </w:tc>
@@ -6056,14 +6395,7 @@
                 <w:sz w:val="22"/>
                 <w:szCs w:val="22"/>
               </w:rPr>
-              <w:t>"</w:t>
-            </w:r>
-            <w:r>
-              <w:rPr>
-                <w:sz w:val="22"/>
-                <w:szCs w:val="22"/>
-              </w:rPr>
-              <w:t>I am hesitant to ask questions in English"</w:t>
+              <w:t>"I am hesitant to ask questions in English"</w:t>
             </w:r>
           </w:p>
         </w:tc>
@@ -6422,7 +6754,37 @@
         <w:rPr>
           <w:color w:val="FF0000"/>
         </w:rPr>
-        <w:t>The list below is incomplete, we need to get th latest from Patil sir</w:t>
+        <w:t xml:space="preserve">The list below is incomplete, we need to get </w:t>
+      </w:r>
+      <w:proofErr w:type="spellStart"/>
+      <w:proofErr w:type="gramStart"/>
+      <w:r>
+        <w:rPr>
+          <w:color w:val="FF0000"/>
+        </w:rPr>
+        <w:t>th</w:t>
+      </w:r>
+      <w:proofErr w:type="spellEnd"/>
+      <w:proofErr w:type="gramEnd"/>
+      <w:r>
+        <w:rPr>
+          <w:color w:val="FF0000"/>
+        </w:rPr>
+        <w:t xml:space="preserve"> latest from </w:t>
+      </w:r>
+      <w:proofErr w:type="spellStart"/>
+      <w:r>
+        <w:rPr>
+          <w:color w:val="FF0000"/>
+        </w:rPr>
+        <w:t>Patil</w:t>
+      </w:r>
+      <w:proofErr w:type="spellEnd"/>
+      <w:r>
+        <w:rPr>
+          <w:color w:val="FF0000"/>
+        </w:rPr>
+        <w:t xml:space="preserve"> sir</w:t>
       </w:r>
     </w:p>
     <w:p>
@@ -6585,7 +6947,15 @@
         <w:spacing w:line="276" w:lineRule="auto"/>
       </w:pPr>
       <w:r>
-        <w:t xml:space="preserve">Computer Organisations, </w:t>
+        <w:t xml:space="preserve">Computer </w:t>
+      </w:r>
+      <w:proofErr w:type="spellStart"/>
+      <w:r>
+        <w:t>Organisations</w:t>
+      </w:r>
+      <w:proofErr w:type="spellEnd"/>
+      <w:r>
+        <w:t xml:space="preserve">, </w:t>
       </w:r>
     </w:p>
     <w:p>
@@ -6597,7 +6967,15 @@
         <w:spacing w:line="276" w:lineRule="auto"/>
       </w:pPr>
       <w:r>
-        <w:t xml:space="preserve">Database Management Sytem, </w:t>
+        <w:t xml:space="preserve">Database Management </w:t>
+      </w:r>
+      <w:proofErr w:type="spellStart"/>
+      <w:r>
+        <w:t>Sytem</w:t>
+      </w:r>
+      <w:proofErr w:type="spellEnd"/>
+      <w:r>
+        <w:t xml:space="preserve">, </w:t>
       </w:r>
     </w:p>
     <w:p>

</xml_diff>